<commit_message>
Stratégie de tests (11.03)
</commit_message>
<xml_diff>
--- a/doc/Stratégie de tests/Stratégie de tests.docx
+++ b/doc/Stratégie de tests/Stratégie de tests.docx
@@ -13,9 +13,55 @@
     </w:p>
     <w:p/>
     <w:p>
+      <w:r>
+        <w:t>Mon programme sera un programme permettant de lancer un jeu de bataille navale avec une grille modèle.</w:t>
+      </w:r>
+    </w:p>
+    <w:p>
+      <w:r>
+        <w:t>Le jeu permettra donc de tirer sur les bateaux adverses sans savoir où ils se trouvent, et annoncera si on a raté notre tir, touché ou coulé un bateau adverse.</w:t>
+      </w:r>
+    </w:p>
+    <w:p/>
+    <w:p>
+      <w:r>
+        <w:t>Je demanderai à un camarade de tester mon jeu avec moi.</w:t>
+      </w:r>
+      <w:r>
+        <w:br/>
+        <w:t xml:space="preserve">Nous testerons ce programme avec le logiciel </w:t>
+      </w:r>
+      <w:proofErr w:type="spellStart"/>
+      <w:r>
+        <w:t>CLion</w:t>
+      </w:r>
+      <w:proofErr w:type="spellEnd"/>
+      <w:r>
+        <w:t xml:space="preserve"> ainsi que l’invité de commandes Windows.</w:t>
+      </w:r>
+    </w:p>
+    <w:p>
+      <w:r>
+        <w:t>Dans ceux-ci, nous vérifieront que le jeu se lance, que le programme n’ait aucune erreur et crash nulle part et que la partie puisse se lancer, s’effectuer et se terminer correctement.</w:t>
+      </w:r>
       <w:bookmarkStart w:id="0" w:name="_GoBack"/>
       <w:bookmarkEnd w:id="0"/>
     </w:p>
+    <w:p>
+      <w:r>
+        <w:t>Ils se dérouleront sur deux périodes au maximum, le temps suffisant pour tester et éventuellement régler les quelques derniers problèmes.</w:t>
+      </w:r>
+    </w:p>
+    <w:p>
+      <w:r>
+        <w:t xml:space="preserve">Une fois les tests effectués, </w:t>
+      </w:r>
+      <w:r>
+        <w:t>le jeu sera terminé.</w:t>
+      </w:r>
+    </w:p>
+    <w:p/>
+    <w:p/>
     <w:sectPr>
       <w:pgSz w:w="11906" w:h="16838"/>
       <w:pgMar w:top="1417" w:right="1417" w:bottom="1417" w:left="1417" w:header="708" w:footer="708" w:gutter="0"/>

</xml_diff>